<commit_message>
Deploying to gh-pages from @ Sarinda251/Sarinda251.github.io@df50b2d14368267e563ff5ec7341a0755461547a 🚀
</commit_message>
<xml_diff>
--- a/assets/pdf/cv.docx
+++ b/assets/pdf/cv.docx
@@ -187,7 +187,7 @@
     <w:p>
       <w:pPr>
         <w:tabs>
-          <w:tab w:val="center" w:pos="3256"/>
+          <w:tab w:val="center" w:pos="3870"/>
           <w:tab w:val="center" w:pos="5761"/>
           <w:tab w:val="left" w:pos="6480"/>
           <w:tab w:val="center" w:pos="6840"/>
@@ -210,7 +210,7 @@
         <w:rPr>
           <w:rFonts w:asciiTheme="minorHAnsi" w:hAnsiTheme="minorHAnsi" w:cstheme="minorHAnsi"/>
         </w:rPr>
-        <w:tab/>
+        <w:t>(With Honors)</w:t>
       </w:r>
       <w:r>
         <w:rPr>
@@ -234,15 +234,7 @@
         <w:rPr>
           <w:rFonts w:asciiTheme="minorHAnsi" w:hAnsiTheme="minorHAnsi" w:cstheme="minorHAnsi"/>
         </w:rPr>
-        <w:tab/>
-        <w:t xml:space="preserve">  </w:t>
-      </w:r>
-      <w:r>
-        <w:rPr>
-          <w:rFonts w:asciiTheme="minorHAnsi" w:hAnsiTheme="minorHAnsi" w:cstheme="minorHAnsi"/>
-        </w:rPr>
-        <w:tab/>
-        <w:t xml:space="preserve"> </w:t>
+        <w:t xml:space="preserve"> (With Honors)</w:t>
       </w:r>
       <w:r>
         <w:rPr>
@@ -278,26 +270,13 @@
         <w:rPr>
           <w:rFonts w:asciiTheme="minorHAnsi" w:hAnsiTheme="minorHAnsi" w:cstheme="minorHAnsi"/>
         </w:rPr>
-        <w:t xml:space="preserve">UCF National Honor Society in Mathematics </w:t>
-      </w:r>
-      <w:proofErr w:type="gramStart"/>
-      <w:r>
-        <w:rPr>
-          <w:rFonts w:asciiTheme="minorHAnsi" w:hAnsiTheme="minorHAnsi" w:cstheme="minorHAnsi"/>
-        </w:rPr>
-        <w:t xml:space="preserve">Member  </w:t>
-      </w:r>
-      <w:r>
-        <w:rPr>
-          <w:rFonts w:asciiTheme="minorHAnsi" w:hAnsiTheme="minorHAnsi" w:cstheme="minorHAnsi"/>
-        </w:rPr>
-        <w:tab/>
-      </w:r>
-      <w:proofErr w:type="gramEnd"/>
-      <w:r>
-        <w:rPr>
-          <w:rFonts w:asciiTheme="minorHAnsi" w:hAnsiTheme="minorHAnsi" w:cstheme="minorHAnsi"/>
-        </w:rPr>
+        <w:t xml:space="preserve">UCF National Honor Society in Mathematics Member  </w:t>
+      </w:r>
+      <w:r>
+        <w:rPr>
+          <w:rFonts w:asciiTheme="minorHAnsi" w:hAnsiTheme="minorHAnsi" w:cstheme="minorHAnsi"/>
+        </w:rPr>
+        <w:tab/>
         <w:t xml:space="preserve"> UCF President’s Honor Roll </w:t>
       </w:r>
       <w:r>
@@ -325,26 +304,13 @@
         <w:rPr>
           <w:rFonts w:asciiTheme="minorHAnsi" w:hAnsiTheme="minorHAnsi" w:cstheme="minorHAnsi"/>
         </w:rPr>
-        <w:t xml:space="preserve">UCF Provost Scholarship recipient 2017 – </w:t>
-      </w:r>
-      <w:proofErr w:type="gramStart"/>
-      <w:r>
-        <w:rPr>
-          <w:rFonts w:asciiTheme="minorHAnsi" w:hAnsiTheme="minorHAnsi" w:cstheme="minorHAnsi"/>
-        </w:rPr>
-        <w:t xml:space="preserve">2021  </w:t>
-      </w:r>
-      <w:r>
-        <w:rPr>
-          <w:rFonts w:asciiTheme="minorHAnsi" w:hAnsiTheme="minorHAnsi" w:cstheme="minorHAnsi"/>
-        </w:rPr>
-        <w:tab/>
-      </w:r>
-      <w:proofErr w:type="gramEnd"/>
-      <w:r>
-        <w:rPr>
-          <w:rFonts w:asciiTheme="minorHAnsi" w:hAnsiTheme="minorHAnsi" w:cstheme="minorHAnsi"/>
-        </w:rPr>
+        <w:t xml:space="preserve">UCF Provost Scholarship recipient 2017 – 2021  </w:t>
+      </w:r>
+      <w:r>
+        <w:rPr>
+          <w:rFonts w:asciiTheme="minorHAnsi" w:hAnsiTheme="minorHAnsi" w:cstheme="minorHAnsi"/>
+        </w:rPr>
+        <w:tab/>
         <w:t xml:space="preserve"> </w:t>
       </w:r>
       <w:r>
@@ -436,21 +402,7 @@
         <w:rPr>
           <w:rFonts w:asciiTheme="minorHAnsi" w:hAnsiTheme="minorHAnsi" w:cstheme="minorHAnsi"/>
         </w:rPr>
-        <w:t>Java, C/</w:t>
-      </w:r>
-      <w:proofErr w:type="gramStart"/>
-      <w:r>
-        <w:rPr>
-          <w:rFonts w:asciiTheme="minorHAnsi" w:hAnsiTheme="minorHAnsi" w:cstheme="minorHAnsi"/>
-        </w:rPr>
-        <w:t>C++ ,</w:t>
-      </w:r>
-      <w:proofErr w:type="gramEnd"/>
-      <w:r>
-        <w:rPr>
-          <w:rFonts w:asciiTheme="minorHAnsi" w:hAnsiTheme="minorHAnsi" w:cstheme="minorHAnsi"/>
-        </w:rPr>
-        <w:t xml:space="preserve"> R , R</w:t>
+        <w:t>Java, C/C++ , R , R</w:t>
       </w:r>
       <w:r>
         <w:rPr>
@@ -944,21 +896,7 @@
         <w:rPr>
           <w:rFonts w:asciiTheme="minorHAnsi" w:hAnsiTheme="minorHAnsi" w:cstheme="minorHAnsi"/>
         </w:rPr>
-        <w:t xml:space="preserve">Teaches beginners programming skills with a Scratch-like coding </w:t>
-      </w:r>
-      <w:proofErr w:type="gramStart"/>
-      <w:r>
-        <w:rPr>
-          <w:rFonts w:asciiTheme="minorHAnsi" w:hAnsiTheme="minorHAnsi" w:cstheme="minorHAnsi"/>
-        </w:rPr>
-        <w:t>language</w:t>
-      </w:r>
-      <w:proofErr w:type="gramEnd"/>
-      <w:r>
-        <w:rPr>
-          <w:rFonts w:asciiTheme="minorHAnsi" w:hAnsiTheme="minorHAnsi" w:cstheme="minorHAnsi"/>
-        </w:rPr>
-        <w:t xml:space="preserve"> </w:t>
+        <w:t xml:space="preserve">Teaches beginners programming skills with a Scratch-like coding language </w:t>
       </w:r>
     </w:p>
     <w:p>
@@ -1006,21 +944,7 @@
         <w:rPr>
           <w:rFonts w:asciiTheme="minorHAnsi" w:hAnsiTheme="minorHAnsi" w:cstheme="minorHAnsi"/>
         </w:rPr>
-        <w:t xml:space="preserve">A drawable QR code alternative that consists of basic </w:t>
-      </w:r>
-      <w:proofErr w:type="gramStart"/>
-      <w:r>
-        <w:rPr>
-          <w:rFonts w:asciiTheme="minorHAnsi" w:hAnsiTheme="minorHAnsi" w:cstheme="minorHAnsi"/>
-        </w:rPr>
-        <w:t>shapes</w:t>
-      </w:r>
-      <w:proofErr w:type="gramEnd"/>
-      <w:r>
-        <w:rPr>
-          <w:rFonts w:asciiTheme="minorHAnsi" w:hAnsiTheme="minorHAnsi" w:cstheme="minorHAnsi"/>
-        </w:rPr>
-        <w:t xml:space="preserve"> </w:t>
+        <w:t xml:space="preserve">A drawable QR code alternative that consists of basic shapes </w:t>
       </w:r>
     </w:p>
     <w:p>
@@ -1040,21 +964,7 @@
         <w:rPr>
           <w:rFonts w:asciiTheme="minorHAnsi" w:hAnsiTheme="minorHAnsi" w:cstheme="minorHAnsi"/>
         </w:rPr>
-        <w:t xml:space="preserve">Image detection converts a photo of up to 16 shapes on a grid into a hash code for link </w:t>
-      </w:r>
-      <w:proofErr w:type="gramStart"/>
-      <w:r>
-        <w:rPr>
-          <w:rFonts w:asciiTheme="minorHAnsi" w:hAnsiTheme="minorHAnsi" w:cstheme="minorHAnsi"/>
-        </w:rPr>
-        <w:t>storage</w:t>
-      </w:r>
-      <w:proofErr w:type="gramEnd"/>
-      <w:r>
-        <w:rPr>
-          <w:rFonts w:asciiTheme="minorHAnsi" w:hAnsiTheme="minorHAnsi" w:cstheme="minorHAnsi"/>
-        </w:rPr>
-        <w:t xml:space="preserve"> </w:t>
+        <w:t xml:space="preserve">Image detection converts a photo of up to 16 shapes on a grid into a hash code for link storage </w:t>
       </w:r>
     </w:p>
     <w:p>
@@ -1217,21 +1127,7 @@
         <w:rPr>
           <w:rFonts w:asciiTheme="minorHAnsi" w:hAnsiTheme="minorHAnsi" w:cstheme="minorHAnsi"/>
         </w:rPr>
-        <w:t xml:space="preserve"> and </w:t>
-      </w:r>
-      <w:proofErr w:type="gramStart"/>
-      <w:r>
-        <w:rPr>
-          <w:rFonts w:asciiTheme="minorHAnsi" w:hAnsiTheme="minorHAnsi" w:cstheme="minorHAnsi"/>
-        </w:rPr>
-        <w:t>implement</w:t>
-      </w:r>
-      <w:proofErr w:type="gramEnd"/>
-      <w:r>
-        <w:rPr>
-          <w:rFonts w:asciiTheme="minorHAnsi" w:hAnsiTheme="minorHAnsi" w:cstheme="minorHAnsi"/>
-        </w:rPr>
-        <w:t xml:space="preserve"> algorithms to analyze and identify various species in genetic sequence samples.</w:t>
+        <w:t xml:space="preserve"> and implement algorithms to analyze and identify various species in genetic sequence samples.</w:t>
       </w:r>
       <w:r>
         <w:rPr>
@@ -1535,21 +1431,7 @@
         <w:rPr>
           <w:rFonts w:asciiTheme="minorHAnsi" w:hAnsiTheme="minorHAnsi" w:cstheme="minorHAnsi"/>
         </w:rPr>
-        <w:t xml:space="preserve">Researched path planning methods to steer an autonomous 1/10th scale Formula 1 race </w:t>
-      </w:r>
-      <w:proofErr w:type="gramStart"/>
-      <w:r>
-        <w:rPr>
-          <w:rFonts w:asciiTheme="minorHAnsi" w:hAnsiTheme="minorHAnsi" w:cstheme="minorHAnsi"/>
-        </w:rPr>
-        <w:t>car</w:t>
-      </w:r>
-      <w:proofErr w:type="gramEnd"/>
-      <w:r>
-        <w:rPr>
-          <w:rFonts w:asciiTheme="minorHAnsi" w:hAnsiTheme="minorHAnsi" w:cstheme="minorHAnsi"/>
-        </w:rPr>
-        <w:t xml:space="preserve"> </w:t>
+        <w:t xml:space="preserve">Researched path planning methods to steer an autonomous 1/10th scale Formula 1 race car </w:t>
       </w:r>
     </w:p>
     <w:p>
@@ -1567,21 +1449,7 @@
         <w:rPr>
           <w:rFonts w:asciiTheme="minorHAnsi" w:hAnsiTheme="minorHAnsi" w:cstheme="minorHAnsi"/>
         </w:rPr>
-        <w:t xml:space="preserve">Utilized ROS, Gazebo, and Turtlebot3 to implement and test path planning </w:t>
-      </w:r>
-      <w:proofErr w:type="gramStart"/>
-      <w:r>
-        <w:rPr>
-          <w:rFonts w:asciiTheme="minorHAnsi" w:hAnsiTheme="minorHAnsi" w:cstheme="minorHAnsi"/>
-        </w:rPr>
-        <w:t>algorithms</w:t>
-      </w:r>
-      <w:proofErr w:type="gramEnd"/>
-      <w:r>
-        <w:rPr>
-          <w:rFonts w:asciiTheme="minorHAnsi" w:hAnsiTheme="minorHAnsi" w:cstheme="minorHAnsi"/>
-        </w:rPr>
-        <w:t xml:space="preserve"> </w:t>
+        <w:t xml:space="preserve">Utilized ROS, Gazebo, and Turtlebot3 to implement and test path planning algorithms </w:t>
       </w:r>
     </w:p>
     <w:p>
@@ -1738,21 +1606,7 @@
         <w:rPr>
           <w:rFonts w:asciiTheme="minorHAnsi" w:hAnsiTheme="minorHAnsi" w:cstheme="minorHAnsi"/>
         </w:rPr>
-        <w:t xml:space="preserve">Freelance tutor students ranging from middle school students to college </w:t>
-      </w:r>
-      <w:proofErr w:type="gramStart"/>
-      <w:r>
-        <w:rPr>
-          <w:rFonts w:asciiTheme="minorHAnsi" w:hAnsiTheme="minorHAnsi" w:cstheme="minorHAnsi"/>
-        </w:rPr>
-        <w:t>students</w:t>
-      </w:r>
-      <w:proofErr w:type="gramEnd"/>
-      <w:r>
-        <w:rPr>
-          <w:rFonts w:asciiTheme="minorHAnsi" w:hAnsiTheme="minorHAnsi" w:cstheme="minorHAnsi"/>
-        </w:rPr>
-        <w:t xml:space="preserve"> </w:t>
+        <w:t xml:space="preserve">Freelance tutor students ranging from middle school students to college students </w:t>
       </w:r>
     </w:p>
     <w:sectPr>
@@ -1798,13 +1652,8 @@
       <w:jc w:val="right"/>
     </w:pPr>
     <w:r>
-      <w:t xml:space="preserve">Updated </w:t>
+      <w:t>Updated 11/22/2023</w:t>
     </w:r>
-    <w:proofErr w:type="gramStart"/>
-    <w:r>
-      <w:t>11/22/2023</w:t>
-    </w:r>
-    <w:proofErr w:type="gramEnd"/>
   </w:p>
 </w:ftr>
 </file>

</xml_diff>

<commit_message>
Deploying to gh-pages from @ Sarinda251/Sarinda251.github.io@64a78181d42b22313fb2d2d162523ae054e7cbbf 🚀
</commit_message>
<xml_diff>
--- a/assets/pdf/cv.docx
+++ b/assets/pdf/cv.docx
@@ -318,25 +318,7 @@
           <w:rFonts w:asciiTheme="minorHAnsi" w:hAnsiTheme="minorHAnsi" w:cstheme="minorHAnsi"/>
         </w:rPr>
         <w:tab/>
-        <w:t xml:space="preserve"> </w:t>
-      </w:r>
-      <w:r>
-        <w:rPr>
-          <w:rFonts w:asciiTheme="minorHAnsi" w:hAnsiTheme="minorHAnsi" w:cstheme="minorHAnsi"/>
-        </w:rPr>
-        <w:tab/>
-      </w:r>
-      <w:r>
-        <w:rPr>
-          <w:rFonts w:asciiTheme="minorHAnsi" w:hAnsiTheme="minorHAnsi" w:cstheme="minorHAnsi"/>
-        </w:rPr>
-        <w:t xml:space="preserve"> </w:t>
-      </w:r>
-      <w:r>
-        <w:rPr>
-          <w:rFonts w:asciiTheme="minorHAnsi" w:hAnsiTheme="minorHAnsi" w:cstheme="minorHAnsi"/>
-        </w:rPr>
-        <w:t xml:space="preserve">UCF Dean’s List </w:t>
+        <w:t xml:space="preserve"> UCF Dean’s List </w:t>
       </w:r>
     </w:p>
     <w:p>
@@ -438,34 +420,18 @@
         </w:rPr>
         <w:tab/>
       </w:r>
-      <w:proofErr w:type="spellStart"/>
-      <w:r>
-        <w:rPr>
-          <w:rFonts w:asciiTheme="minorHAnsi" w:hAnsiTheme="minorHAnsi" w:cstheme="minorHAnsi"/>
-        </w:rPr>
-        <w:t>Pytorch</w:t>
-      </w:r>
-      <w:proofErr w:type="spellEnd"/>
-      <w:r>
-        <w:rPr>
-          <w:rFonts w:asciiTheme="minorHAnsi" w:hAnsiTheme="minorHAnsi" w:cstheme="minorHAnsi"/>
-        </w:rPr>
-        <w:t>/</w:t>
-      </w:r>
-      <w:r>
-        <w:rPr>
-          <w:rFonts w:asciiTheme="minorHAnsi" w:hAnsiTheme="minorHAnsi" w:cstheme="minorHAnsi"/>
-        </w:rPr>
-        <w:t>TensorFlow/</w:t>
-      </w:r>
-      <w:proofErr w:type="spellStart"/>
-      <w:r>
-        <w:rPr>
-          <w:rFonts w:asciiTheme="minorHAnsi" w:hAnsiTheme="minorHAnsi" w:cstheme="minorHAnsi"/>
-        </w:rPr>
-        <w:t>Keras</w:t>
-      </w:r>
-      <w:proofErr w:type="spellEnd"/>
+      <w:r>
+        <w:rPr>
+          <w:rFonts w:asciiTheme="minorHAnsi" w:hAnsiTheme="minorHAnsi" w:cstheme="minorHAnsi"/>
+        </w:rPr>
+        <w:t>Pytorch/</w:t>
+      </w:r>
+      <w:r>
+        <w:rPr>
+          <w:rFonts w:asciiTheme="minorHAnsi" w:hAnsiTheme="minorHAnsi" w:cstheme="minorHAnsi"/>
+        </w:rPr>
+        <w:t>TensorFlow/Keras</w:t>
+      </w:r>
     </w:p>
     <w:p>
       <w:pPr>
@@ -563,23 +529,7 @@
         <w:t>Sarinda Samarasinghe</w:t>
       </w:r>
       <w:r>
-        <w:t xml:space="preserve">, </w:t>
-      </w:r>
-      <w:proofErr w:type="spellStart"/>
-      <w:r>
-        <w:t>Mamshad</w:t>
-      </w:r>
-      <w:proofErr w:type="spellEnd"/>
-      <w:r>
-        <w:t xml:space="preserve"> Nayeem </w:t>
-      </w:r>
-      <w:proofErr w:type="spellStart"/>
-      <w:r>
-        <w:t>Rizve</w:t>
-      </w:r>
-      <w:proofErr w:type="spellEnd"/>
-      <w:r>
-        <w:t xml:space="preserve">, Navid Kardan, Mubarak Shah; CDFSL-V: Cross-Domain Few-Shot Learning for Videos; International Conference on Computer Vision </w:t>
+        <w:t xml:space="preserve">, Mamshad Nayeem Rizve, Navid Kardan, Mubarak Shah; CDFSL-V: Cross-Domain Few-Shot Learning for Videos; International Conference on Computer Vision </w:t>
       </w:r>
       <w:r>
         <w:rPr>
@@ -907,19 +857,11 @@
           <w:rFonts w:asciiTheme="minorHAnsi" w:hAnsiTheme="minorHAnsi" w:cstheme="minorHAnsi"/>
         </w:rPr>
       </w:pPr>
-      <w:proofErr w:type="spellStart"/>
-      <w:r>
-        <w:rPr>
-          <w:rFonts w:asciiTheme="minorHAnsi" w:hAnsiTheme="minorHAnsi" w:cstheme="minorHAnsi"/>
-        </w:rPr>
-        <w:t>QOurs</w:t>
-      </w:r>
-      <w:proofErr w:type="spellEnd"/>
-      <w:r>
-        <w:rPr>
-          <w:rFonts w:asciiTheme="minorHAnsi" w:hAnsiTheme="minorHAnsi" w:cstheme="minorHAnsi"/>
-        </w:rPr>
-        <w:t xml:space="preserve"> Image Detection</w:t>
+      <w:r>
+        <w:rPr>
+          <w:rFonts w:asciiTheme="minorHAnsi" w:hAnsiTheme="minorHAnsi" w:cstheme="minorHAnsi"/>
+        </w:rPr>
+        <w:t>QOurs Image Detection</w:t>
       </w:r>
       <w:r>
         <w:rPr>

</xml_diff>